<commit_message>
Corrige espaco em disco
</commit_message>
<xml_diff>
--- a/Nadine/espaco_em_disco.docx
+++ b/Nadine/espaco_em_disco.docx
@@ -107,7 +107,6 @@
         <w:t xml:space="preserve"> = 'agencia';</w:t>
       </w:r>
     </w:p>
-    <w:p/>
     <w:p>
       <w:r>
         <w:rPr>
@@ -116,9 +115,9 @@
         </w:rPr>
         <w:drawing>
           <wp:inline distT="0" distB="0" distL="0" distR="0">
-            <wp:extent cx="4105275" cy="1733550"/>
-            <wp:effectExtent l="0" t="0" r="9525" b="0"/>
-            <wp:docPr id="1" name="Imagem 1" descr="C:\Users\Nadine\Desktop\BD\TrabalhoBD\espaço_em_disco.PNG"/>
+            <wp:extent cx="4133850" cy="1714500"/>
+            <wp:effectExtent l="0" t="0" r="0" b="0"/>
+            <wp:docPr id="3" name="Imagem 3" descr="C:\Users\Nadine\Desktop\BD\TrabalhoBD\espaço_em_disco.PNG"/>
             <wp:cNvGraphicFramePr>
               <a:graphicFrameLocks xmlns:a="http://schemas.openxmlformats.org/drawingml/2006/main" noChangeAspect="1"/>
             </wp:cNvGraphicFramePr>
@@ -147,7 +146,7 @@
                   <pic:spPr bwMode="auto">
                     <a:xfrm>
                       <a:off x="0" y="0"/>
-                      <a:ext cx="4105275" cy="1733550"/>
+                      <a:ext cx="4133850" cy="1714500"/>
                     </a:xfrm>
                     <a:prstGeom prst="rect">
                       <a:avLst/>
@@ -164,6 +163,7 @@
         </w:drawing>
       </w:r>
     </w:p>
+    <w:p/>
     <w:p>
       <w:pPr>
         <w:rPr>
@@ -218,194 +218,18 @@
           <w:szCs w:val="20"/>
         </w:rPr>
       </w:pPr>
-    </w:p>
-    <w:p>
-      <w:pPr>
-        <w:rPr>
-          <w:sz w:val="20"/>
-          <w:szCs w:val="20"/>
-        </w:rPr>
-      </w:pPr>
-      <w:r>
-        <w:rPr>
-          <w:sz w:val="20"/>
-          <w:szCs w:val="20"/>
-        </w:rPr>
-        <w:t xml:space="preserve">SELECT </w:t>
-      </w:r>
-      <w:proofErr w:type="spellStart"/>
-      <w:r>
-        <w:rPr>
-          <w:sz w:val="20"/>
-          <w:szCs w:val="20"/>
-        </w:rPr>
-        <w:t>table_schema</w:t>
-      </w:r>
-      <w:proofErr w:type="spellEnd"/>
-      <w:r>
-        <w:rPr>
-          <w:sz w:val="20"/>
-          <w:szCs w:val="20"/>
-        </w:rPr>
-        <w:t xml:space="preserve"> 'DB </w:t>
-      </w:r>
-      <w:proofErr w:type="spellStart"/>
-      <w:r>
-        <w:rPr>
-          <w:sz w:val="20"/>
-          <w:szCs w:val="20"/>
-        </w:rPr>
-        <w:t>Name</w:t>
-      </w:r>
-      <w:proofErr w:type="spellEnd"/>
-      <w:r>
-        <w:rPr>
-          <w:sz w:val="20"/>
-          <w:szCs w:val="20"/>
-        </w:rPr>
-        <w:t xml:space="preserve">', </w:t>
-      </w:r>
-      <w:proofErr w:type="gramStart"/>
-      <w:r>
-        <w:rPr>
-          <w:sz w:val="20"/>
-          <w:szCs w:val="20"/>
-        </w:rPr>
-        <w:t>SUM(</w:t>
-      </w:r>
-      <w:proofErr w:type="spellStart"/>
-      <w:proofErr w:type="gramEnd"/>
-      <w:r>
-        <w:rPr>
-          <w:sz w:val="20"/>
-          <w:szCs w:val="20"/>
-        </w:rPr>
-        <w:t>data_length</w:t>
-      </w:r>
-      <w:proofErr w:type="spellEnd"/>
-      <w:r>
-        <w:rPr>
-          <w:sz w:val="20"/>
-          <w:szCs w:val="20"/>
-        </w:rPr>
-        <w:t xml:space="preserve"> + </w:t>
-      </w:r>
-      <w:proofErr w:type="spellStart"/>
-      <w:r>
-        <w:rPr>
-          <w:sz w:val="20"/>
-          <w:szCs w:val="20"/>
-        </w:rPr>
-        <w:t>index_length</w:t>
-      </w:r>
-      <w:proofErr w:type="spellEnd"/>
-      <w:r>
-        <w:rPr>
-          <w:sz w:val="20"/>
-          <w:szCs w:val="20"/>
-        </w:rPr>
-        <w:t xml:space="preserve">) / 1024 / 1024 'DB </w:t>
-      </w:r>
-      <w:proofErr w:type="spellStart"/>
-      <w:r>
-        <w:rPr>
-          <w:sz w:val="20"/>
-          <w:szCs w:val="20"/>
-        </w:rPr>
-        <w:t>Size</w:t>
-      </w:r>
-      <w:proofErr w:type="spellEnd"/>
-      <w:r>
-        <w:rPr>
-          <w:sz w:val="20"/>
-          <w:szCs w:val="20"/>
-        </w:rPr>
-        <w:t xml:space="preserve"> in MB'</w:t>
-      </w:r>
-    </w:p>
-    <w:p>
-      <w:pPr>
-        <w:rPr>
-          <w:sz w:val="20"/>
-          <w:szCs w:val="20"/>
-        </w:rPr>
-      </w:pPr>
-      <w:r>
-        <w:rPr>
-          <w:sz w:val="20"/>
-          <w:szCs w:val="20"/>
-        </w:rPr>
-        <w:t xml:space="preserve">FROM </w:t>
-      </w:r>
-      <w:proofErr w:type="spellStart"/>
-      <w:r>
-        <w:rPr>
-          <w:sz w:val="20"/>
-          <w:szCs w:val="20"/>
-        </w:rPr>
-        <w:t>information_</w:t>
-      </w:r>
-      <w:proofErr w:type="gramStart"/>
-      <w:r>
-        <w:rPr>
-          <w:sz w:val="20"/>
-          <w:szCs w:val="20"/>
-        </w:rPr>
-        <w:t>schema.tables</w:t>
-      </w:r>
-      <w:proofErr w:type="spellEnd"/>
-      <w:proofErr w:type="gramEnd"/>
-    </w:p>
-    <w:p>
-      <w:pPr>
-        <w:rPr>
-          <w:sz w:val="20"/>
-          <w:szCs w:val="20"/>
-        </w:rPr>
-      </w:pPr>
-      <w:r>
-        <w:rPr>
-          <w:sz w:val="20"/>
-          <w:szCs w:val="20"/>
-        </w:rPr>
-        <w:t xml:space="preserve">WHERE </w:t>
-      </w:r>
-      <w:proofErr w:type="spellStart"/>
-      <w:r>
-        <w:rPr>
-          <w:sz w:val="20"/>
-          <w:szCs w:val="20"/>
-        </w:rPr>
-        <w:t>table_schema</w:t>
-      </w:r>
-      <w:proofErr w:type="spellEnd"/>
-      <w:r>
-        <w:rPr>
-          <w:sz w:val="20"/>
-          <w:szCs w:val="20"/>
-        </w:rPr>
-        <w:t xml:space="preserve"> = 'agencia';</w:t>
-      </w:r>
-    </w:p>
-    <w:p>
-      <w:pPr>
-        <w:rPr>
-          <w:sz w:val="20"/>
-          <w:szCs w:val="20"/>
-        </w:rPr>
-      </w:pPr>
-    </w:p>
-    <w:p>
       <w:r>
         <w:rPr>
           <w:noProof/>
+          <w:sz w:val="20"/>
+          <w:szCs w:val="20"/>
           <w:lang w:eastAsia="pt-PT"/>
         </w:rPr>
         <w:drawing>
           <wp:inline distT="0" distB="0" distL="0" distR="0">
-            <wp:extent cx="1362075" cy="438150"/>
+            <wp:extent cx="1381125" cy="457200"/>
             <wp:effectExtent l="0" t="0" r="9525" b="0"/>
-            <wp:docPr id="2" name="Imagem 2" descr="C:\Users\Nadine\Desktop\BD\TrabalhoBD\tamanho_agencia.PNG"/>
+            <wp:docPr id="4" name="Imagem 4" descr="C:\Users\Nadine\Desktop\BD\TrabalhoBD\tamanho_agencia.PNG"/>
             <wp:cNvGraphicFramePr>
               <a:graphicFrameLocks xmlns:a="http://schemas.openxmlformats.org/drawingml/2006/main" noChangeAspect="1"/>
             </wp:cNvGraphicFramePr>
@@ -434,7 +258,7 @@
                   <pic:spPr bwMode="auto">
                     <a:xfrm>
                       <a:off x="0" y="0"/>
-                      <a:ext cx="1362075" cy="438150"/>
+                      <a:ext cx="1381125" cy="457200"/>
                     </a:xfrm>
                     <a:prstGeom prst="rect">
                       <a:avLst/>
@@ -451,6 +275,183 @@
         </w:drawing>
       </w:r>
     </w:p>
+    <w:p>
+      <w:pPr>
+        <w:rPr>
+          <w:sz w:val="20"/>
+          <w:szCs w:val="20"/>
+        </w:rPr>
+      </w:pPr>
+      <w:r>
+        <w:rPr>
+          <w:sz w:val="20"/>
+          <w:szCs w:val="20"/>
+        </w:rPr>
+        <w:t xml:space="preserve">SELECT </w:t>
+      </w:r>
+      <w:proofErr w:type="spellStart"/>
+      <w:r>
+        <w:rPr>
+          <w:sz w:val="20"/>
+          <w:szCs w:val="20"/>
+        </w:rPr>
+        <w:t>table_schema</w:t>
+      </w:r>
+      <w:proofErr w:type="spellEnd"/>
+      <w:r>
+        <w:rPr>
+          <w:sz w:val="20"/>
+          <w:szCs w:val="20"/>
+        </w:rPr>
+        <w:t xml:space="preserve"> 'DB </w:t>
+      </w:r>
+      <w:proofErr w:type="spellStart"/>
+      <w:r>
+        <w:rPr>
+          <w:sz w:val="20"/>
+          <w:szCs w:val="20"/>
+        </w:rPr>
+        <w:t>Name</w:t>
+      </w:r>
+      <w:proofErr w:type="spellEnd"/>
+      <w:r>
+        <w:rPr>
+          <w:sz w:val="20"/>
+          <w:szCs w:val="20"/>
+        </w:rPr>
+        <w:t xml:space="preserve">', </w:t>
+      </w:r>
+      <w:proofErr w:type="gramStart"/>
+      <w:r>
+        <w:rPr>
+          <w:sz w:val="20"/>
+          <w:szCs w:val="20"/>
+        </w:rPr>
+        <w:t>SUM(</w:t>
+      </w:r>
+      <w:proofErr w:type="spellStart"/>
+      <w:proofErr w:type="gramEnd"/>
+      <w:r>
+        <w:rPr>
+          <w:sz w:val="20"/>
+          <w:szCs w:val="20"/>
+        </w:rPr>
+        <w:t>data_length</w:t>
+      </w:r>
+      <w:proofErr w:type="spellEnd"/>
+      <w:r>
+        <w:rPr>
+          <w:sz w:val="20"/>
+          <w:szCs w:val="20"/>
+        </w:rPr>
+        <w:t xml:space="preserve"> + </w:t>
+      </w:r>
+      <w:proofErr w:type="spellStart"/>
+      <w:r>
+        <w:rPr>
+          <w:sz w:val="20"/>
+          <w:szCs w:val="20"/>
+        </w:rPr>
+        <w:t>index_length</w:t>
+      </w:r>
+      <w:proofErr w:type="spellEnd"/>
+      <w:r>
+        <w:rPr>
+          <w:sz w:val="20"/>
+          <w:szCs w:val="20"/>
+        </w:rPr>
+        <w:t xml:space="preserve">) / 1024 / 1024 'DB </w:t>
+      </w:r>
+      <w:proofErr w:type="spellStart"/>
+      <w:r>
+        <w:rPr>
+          <w:sz w:val="20"/>
+          <w:szCs w:val="20"/>
+        </w:rPr>
+        <w:t>Size</w:t>
+      </w:r>
+      <w:proofErr w:type="spellEnd"/>
+      <w:r>
+        <w:rPr>
+          <w:sz w:val="20"/>
+          <w:szCs w:val="20"/>
+        </w:rPr>
+        <w:t xml:space="preserve"> in MB'</w:t>
+      </w:r>
+    </w:p>
+    <w:p>
+      <w:pPr>
+        <w:rPr>
+          <w:sz w:val="20"/>
+          <w:szCs w:val="20"/>
+        </w:rPr>
+      </w:pPr>
+      <w:r>
+        <w:rPr>
+          <w:sz w:val="20"/>
+          <w:szCs w:val="20"/>
+        </w:rPr>
+        <w:t xml:space="preserve">FROM </w:t>
+      </w:r>
+      <w:proofErr w:type="spellStart"/>
+      <w:r>
+        <w:rPr>
+          <w:sz w:val="20"/>
+          <w:szCs w:val="20"/>
+        </w:rPr>
+        <w:t>information_</w:t>
+      </w:r>
+      <w:proofErr w:type="gramStart"/>
+      <w:r>
+        <w:rPr>
+          <w:sz w:val="20"/>
+          <w:szCs w:val="20"/>
+        </w:rPr>
+        <w:t>schema.tables</w:t>
+      </w:r>
+      <w:proofErr w:type="spellEnd"/>
+      <w:proofErr w:type="gramEnd"/>
+    </w:p>
+    <w:p>
+      <w:pPr>
+        <w:rPr>
+          <w:sz w:val="20"/>
+          <w:szCs w:val="20"/>
+        </w:rPr>
+      </w:pPr>
+      <w:r>
+        <w:rPr>
+          <w:sz w:val="20"/>
+          <w:szCs w:val="20"/>
+        </w:rPr>
+        <w:t xml:space="preserve">WHERE </w:t>
+      </w:r>
+      <w:proofErr w:type="spellStart"/>
+      <w:r>
+        <w:rPr>
+          <w:sz w:val="20"/>
+          <w:szCs w:val="20"/>
+        </w:rPr>
+        <w:t>table_schema</w:t>
+      </w:r>
+      <w:proofErr w:type="spellEnd"/>
+      <w:r>
+        <w:rPr>
+          <w:sz w:val="20"/>
+          <w:szCs w:val="20"/>
+        </w:rPr>
+        <w:t xml:space="preserve"> = 'agencia';</w:t>
+      </w:r>
+    </w:p>
+    <w:p>
+      <w:pPr>
+        <w:rPr>
+          <w:sz w:val="20"/>
+          <w:szCs w:val="20"/>
+        </w:rPr>
+      </w:pPr>
+    </w:p>
+    <w:p/>
     <w:p/>
     <w:p>
       <w:r>
@@ -458,28 +459,14 @@
           <w:sz w:val="20"/>
           <w:szCs w:val="20"/>
         </w:rPr>
-        <w:t xml:space="preserve">Conclui-se assim que a base </w:t>
-      </w:r>
-      <w:r>
-        <w:rPr>
-          <w:sz w:val="20"/>
-          <w:szCs w:val="20"/>
-        </w:rPr>
-        <w:t>de dados necessita de cerca de 0</w:t>
-      </w:r>
-      <w:r>
-        <w:rPr>
-          <w:sz w:val="20"/>
-          <w:szCs w:val="20"/>
-        </w:rPr>
-        <w:t>.</w:t>
-      </w:r>
-      <w:r>
-        <w:rPr>
-          <w:sz w:val="20"/>
-          <w:szCs w:val="20"/>
-        </w:rPr>
-        <w:t>7</w:t>
+        <w:t xml:space="preserve">Conclui-se assim que a base de </w:t>
+      </w:r>
+      <w:r>
+        <w:rPr>
+          <w:sz w:val="20"/>
+          <w:szCs w:val="20"/>
+        </w:rPr>
+        <w:t>dados necessita de cerca de 1</w:t>
       </w:r>
       <w:bookmarkStart w:id="0" w:name="_GoBack"/>
       <w:bookmarkEnd w:id="0"/>
@@ -488,7 +475,7 @@
           <w:sz w:val="20"/>
           <w:szCs w:val="20"/>
         </w:rPr>
-        <w:t>5 MB inicialmente.</w:t>
+        <w:t xml:space="preserve"> MB inicialmente.</w:t>
       </w:r>
     </w:p>
     <w:sectPr>

</xml_diff>

<commit_message>
Adiciona Crescimento futuro em disco
</commit_message>
<xml_diff>
--- a/Nadine/espaco_em_disco.docx
+++ b/Nadine/espaco_em_disco.docx
@@ -443,6 +443,7 @@
         <w:t xml:space="preserve"> = 'agencia';</w:t>
       </w:r>
     </w:p>
+    <w:p/>
     <w:p>
       <w:pPr>
         <w:rPr>
@@ -450,23 +451,231 @@
           <w:szCs w:val="20"/>
         </w:rPr>
       </w:pPr>
+      <w:r>
+        <w:rPr>
+          <w:sz w:val="20"/>
+          <w:szCs w:val="20"/>
+        </w:rPr>
+        <w:t xml:space="preserve">Conclui-se assim que a base de </w:t>
+      </w:r>
+      <w:r>
+        <w:rPr>
+          <w:sz w:val="20"/>
+          <w:szCs w:val="20"/>
+        </w:rPr>
+        <w:t>dados necessita de cerca de 1</w:t>
+      </w:r>
+      <w:r>
+        <w:rPr>
+          <w:sz w:val="20"/>
+          <w:szCs w:val="20"/>
+        </w:rPr>
+        <w:t xml:space="preserve"> MB inicialmente.</w:t>
+      </w:r>
     </w:p>
-    <w:p/>
-    <w:p/>
     <w:p>
-      <w:r>
-        <w:rPr>
-          <w:sz w:val="20"/>
-          <w:szCs w:val="20"/>
-        </w:rPr>
-        <w:t xml:space="preserve">Conclui-se assim que a base de </w:t>
-      </w:r>
-      <w:r>
-        <w:rPr>
-          <w:sz w:val="20"/>
-          <w:szCs w:val="20"/>
-        </w:rPr>
-        <w:t>dados necessita de cerca de 1</w:t>
+      <w:pPr>
+        <w:rPr>
+          <w:sz w:val="20"/>
+          <w:szCs w:val="20"/>
+        </w:rPr>
+      </w:pPr>
+    </w:p>
+    <w:p>
+      <w:pPr>
+        <w:rPr>
+          <w:sz w:val="20"/>
+          <w:szCs w:val="20"/>
+        </w:rPr>
+      </w:pPr>
+      <w:r>
+        <w:rPr>
+          <w:sz w:val="20"/>
+          <w:szCs w:val="20"/>
+        </w:rPr>
+        <w:t>Crescimento Futuro</w:t>
+      </w:r>
+    </w:p>
+    <w:p>
+      <w:pPr>
+        <w:pStyle w:val="Default"/>
+        <w:rPr>
+          <w:sz w:val="20"/>
+          <w:szCs w:val="20"/>
+        </w:rPr>
+      </w:pPr>
+      <w:r>
+        <w:rPr>
+          <w:sz w:val="20"/>
+          <w:szCs w:val="20"/>
+        </w:rPr>
+        <w:t xml:space="preserve">Tal como referido na secção 3.5, as requisições e reservas serão o principal </w:t>
+      </w:r>
+      <w:proofErr w:type="spellStart"/>
+      <w:r>
+        <w:rPr>
+          <w:sz w:val="20"/>
+          <w:szCs w:val="20"/>
+        </w:rPr>
+        <w:t>factor</w:t>
+      </w:r>
+      <w:proofErr w:type="spellEnd"/>
+      <w:r>
+        <w:rPr>
+          <w:sz w:val="20"/>
+          <w:szCs w:val="20"/>
+        </w:rPr>
+        <w:t xml:space="preserve"> de aumento do espaço em</w:t>
+      </w:r>
+      <w:r>
+        <w:rPr>
+          <w:sz w:val="20"/>
+          <w:szCs w:val="20"/>
+        </w:rPr>
+        <w:t xml:space="preserve"> disco da base de dados. Por mês</w:t>
+      </w:r>
+      <w:r>
+        <w:rPr>
+          <w:sz w:val="20"/>
+          <w:szCs w:val="20"/>
+        </w:rPr>
+        <w:t xml:space="preserve"> </w:t>
+      </w:r>
+      <w:r>
+        <w:rPr>
+          <w:sz w:val="20"/>
+          <w:szCs w:val="20"/>
+        </w:rPr>
+        <w:t>é previsto um aumento de cerca de 25</w:t>
+      </w:r>
+      <w:r>
+        <w:rPr>
+          <w:sz w:val="20"/>
+          <w:szCs w:val="20"/>
+        </w:rPr>
+        <w:t xml:space="preserve"> </w:t>
+      </w:r>
+      <w:r>
+        <w:rPr>
+          <w:sz w:val="20"/>
+          <w:szCs w:val="20"/>
+        </w:rPr>
+        <w:t>reservas. Ao fim de um ano há 25*365 = 9125</w:t>
+      </w:r>
+      <w:r>
+        <w:rPr>
+          <w:sz w:val="20"/>
+          <w:szCs w:val="20"/>
+        </w:rPr>
+        <w:t xml:space="preserve"> reservas.</w:t>
+      </w:r>
+      <w:r>
+        <w:rPr>
+          <w:sz w:val="20"/>
+          <w:szCs w:val="20"/>
+        </w:rPr>
+        <w:t xml:space="preserve"> Há ainda um registo de em média 1518/1100=1.38 novos bilhetes por cliente, </w:t>
+      </w:r>
+      <w:proofErr w:type="gramStart"/>
+      <w:r>
+        <w:rPr>
+          <w:sz w:val="20"/>
+          <w:szCs w:val="20"/>
+        </w:rPr>
+        <w:t>resultando portanto</w:t>
+      </w:r>
+      <w:proofErr w:type="gramEnd"/>
+      <w:r>
+        <w:rPr>
+          <w:sz w:val="20"/>
+          <w:szCs w:val="20"/>
+        </w:rPr>
+        <w:t xml:space="preserve"> num aumento de 50*1.38=69 bilhetes por mês 69*12=828 bilhetes por ano. </w:t>
+      </w:r>
+      <w:r>
+        <w:rPr>
+          <w:sz w:val="20"/>
+          <w:szCs w:val="20"/>
+        </w:rPr>
+        <w:t xml:space="preserve">Por ano há ainda cerca de </w:t>
+      </w:r>
+      <w:r>
+        <w:rPr>
+          <w:sz w:val="20"/>
+          <w:szCs w:val="20"/>
+        </w:rPr>
+        <w:t xml:space="preserve">50*12=600 </w:t>
+      </w:r>
+      <w:r>
+        <w:rPr>
+          <w:sz w:val="20"/>
+          <w:szCs w:val="20"/>
+        </w:rPr>
+        <w:t xml:space="preserve">novos </w:t>
+      </w:r>
+      <w:r>
+        <w:rPr>
+          <w:sz w:val="20"/>
+          <w:szCs w:val="20"/>
+        </w:rPr>
+        <w:t>clientes. Usando os dados da figura XX</w:t>
+      </w:r>
+      <w:r>
+        <w:rPr>
+          <w:sz w:val="20"/>
+          <w:szCs w:val="20"/>
+        </w:rPr>
+        <w:t xml:space="preserve"> pode-se então prever o aumento aproximado da base de dados ao fim de um ano: </w:t>
+      </w:r>
+    </w:p>
+    <w:p>
+      <w:pPr>
+        <w:rPr>
+          <w:sz w:val="20"/>
+          <w:szCs w:val="20"/>
+        </w:rPr>
+      </w:pPr>
+      <w:r>
+        <w:rPr>
+          <w:sz w:val="20"/>
+          <w:szCs w:val="20"/>
+        </w:rPr>
+        <w:t>9125*0.141+600*0.094</w:t>
+      </w:r>
+      <w:r>
+        <w:rPr>
+          <w:sz w:val="20"/>
+          <w:szCs w:val="20"/>
+        </w:rPr>
+        <w:t xml:space="preserve"> +</w:t>
+      </w:r>
+      <w:r>
+        <w:rPr>
+          <w:sz w:val="20"/>
+          <w:szCs w:val="20"/>
+        </w:rPr>
+        <w:t>828*0.203</w:t>
+      </w:r>
+      <w:r>
+        <w:rPr>
+          <w:sz w:val="20"/>
+          <w:szCs w:val="20"/>
+        </w:rPr>
+        <w:t xml:space="preserve"> = </w:t>
+      </w:r>
+      <w:r>
+        <w:rPr>
+          <w:sz w:val="20"/>
+          <w:szCs w:val="20"/>
+        </w:rPr>
+        <w:t xml:space="preserve">1511.109KB = </w:t>
+      </w:r>
+      <w:r>
+        <w:rPr>
+          <w:sz w:val="20"/>
+          <w:szCs w:val="20"/>
+        </w:rPr>
+        <w:t xml:space="preserve"> 1.5</w:t>
       </w:r>
       <w:bookmarkStart w:id="0" w:name="_GoBack"/>
       <w:bookmarkEnd w:id="0"/>
@@ -475,7 +684,7 @@
           <w:sz w:val="20"/>
           <w:szCs w:val="20"/>
         </w:rPr>
-        <w:t xml:space="preserve"> MB inicialmente.</w:t>
+        <w:t xml:space="preserve"> MB.</w:t>
       </w:r>
     </w:p>
     <w:sectPr>
@@ -910,6 +1119,22 @@
     <w:semiHidden/>
     <w:unhideWhenUsed/>
   </w:style>
+  <w:style w:type="paragraph" w:customStyle="1" w:styleId="Default">
+    <w:name w:val="Default"/>
+    <w:rsid w:val="004A3E0B"/>
+    <w:pPr>
+      <w:autoSpaceDE w:val="0"/>
+      <w:autoSpaceDN w:val="0"/>
+      <w:adjustRightInd w:val="0"/>
+      <w:spacing w:after="0" w:line="240" w:lineRule="auto"/>
+    </w:pPr>
+    <w:rPr>
+      <w:rFonts w:ascii="Arial" w:hAnsi="Arial" w:cs="Arial"/>
+      <w:color w:val="000000"/>
+      <w:sz w:val="24"/>
+      <w:szCs w:val="24"/>
+    </w:rPr>
+  </w:style>
 </w:styles>
 </file>
 

</xml_diff>

<commit_message>
Atualiza espaço em disco
</commit_message>
<xml_diff>
--- a/Nadine/espaco_em_disco.docx
+++ b/Nadine/espaco_em_disco.docx
@@ -3,107 +3,207 @@
 <w:document xmlns:wpc="http://schemas.microsoft.com/office/word/2010/wordprocessingCanvas" xmlns:cx="http://schemas.microsoft.com/office/drawing/2014/chartex" xmlns:cx1="http://schemas.microsoft.com/office/drawing/2015/9/8/chartex" xmlns:cx2="http://schemas.microsoft.com/office/drawing/2015/10/21/chartex" xmlns:mc="http://schemas.openxmlformats.org/markup-compatibility/2006" xmlns:o="urn:schemas-microsoft-com:office:office" xmlns:r="http://schemas.openxmlformats.org/officeDocument/2006/relationships" xmlns:m="http://schemas.openxmlformats.org/officeDocument/2006/math" xmlns:v="urn:schemas-microsoft-com:vml" xmlns:wp14="http://schemas.microsoft.com/office/word/2010/wordprocessingDrawing" xmlns:wp="http://schemas.openxmlformats.org/drawingml/2006/wordprocessingDrawing" xmlns:w10="urn:schemas-microsoft-com:office:word" xmlns:w="http://schemas.openxmlformats.org/wordprocessingml/2006/main" xmlns:w14="http://schemas.microsoft.com/office/word/2010/wordml" xmlns:w15="http://schemas.microsoft.com/office/word/2012/wordml" xmlns:w16se="http://schemas.microsoft.com/office/word/2015/wordml/symex" xmlns:wpg="http://schemas.microsoft.com/office/word/2010/wordprocessingGroup" xmlns:wpi="http://schemas.microsoft.com/office/word/2010/wordprocessingInk" xmlns:wne="http://schemas.microsoft.com/office/word/2006/wordml" xmlns:wps="http://schemas.microsoft.com/office/word/2010/wordprocessingShape" mc:Ignorable="w14 w15 w16se wp14">
   <w:body>
     <w:p>
-      <w:r>
+      <w:pPr>
+        <w:rPr>
+          <w:sz w:val="24"/>
+          <w:szCs w:val="24"/>
+        </w:rPr>
+      </w:pPr>
+      <w:r>
+        <w:rPr>
+          <w:sz w:val="24"/>
+          <w:szCs w:val="24"/>
+        </w:rPr>
         <w:t>Para perceber melhor o tamanho do espaço inicial em disco, inseriram- se dados que refletissem o indicado na secção 3.5.1. Assim, a visão final do espaço em disco é o mais realista possível. Após o povoamento, para conhecer o tamanho das tabelas, executou-se a consulta em SQL que se encontra a seguir.</w:t>
       </w:r>
     </w:p>
     <w:p>
-      <w:r>
+      <w:pPr>
+        <w:rPr>
+          <w:sz w:val="24"/>
+          <w:szCs w:val="24"/>
+        </w:rPr>
+      </w:pPr>
+      <w:r>
+        <w:rPr>
+          <w:sz w:val="24"/>
+          <w:szCs w:val="24"/>
+        </w:rPr>
         <w:t xml:space="preserve">SELECT TABLE_NAME 'Nome Tabela', </w:t>
       </w:r>
       <w:proofErr w:type="spellStart"/>
       <w:r>
+        <w:rPr>
+          <w:sz w:val="24"/>
+          <w:szCs w:val="24"/>
+        </w:rPr>
         <w:t>table_rows</w:t>
       </w:r>
       <w:proofErr w:type="spellEnd"/>
       <w:r>
+        <w:rPr>
+          <w:sz w:val="24"/>
+          <w:szCs w:val="24"/>
+        </w:rPr>
         <w:t xml:space="preserve"> 'Nº Registos', round(</w:t>
       </w:r>
       <w:proofErr w:type="spellStart"/>
       <w:r>
+        <w:rPr>
+          <w:sz w:val="24"/>
+          <w:szCs w:val="24"/>
+        </w:rPr>
         <w:t>data_length</w:t>
       </w:r>
       <w:proofErr w:type="spellEnd"/>
       <w:r>
-        <w:t xml:space="preserve">/1024,2) 'Dados (KB)', </w:t>
-      </w:r>
-      <w:proofErr w:type="gramStart"/>
-      <w:r>
-        <w:t>round(</w:t>
-      </w:r>
-      <w:proofErr w:type="spellStart"/>
-      <w:proofErr w:type="gramEnd"/>
-      <w:r>
+        <w:rPr>
+          <w:sz w:val="24"/>
+          <w:szCs w:val="24"/>
+        </w:rPr>
+        <w:t>/1024,2) 'Dados (KB)', round(</w:t>
+      </w:r>
+      <w:proofErr w:type="spellStart"/>
+      <w:r>
+        <w:rPr>
+          <w:sz w:val="24"/>
+          <w:szCs w:val="24"/>
+        </w:rPr>
         <w:t>data_length</w:t>
       </w:r>
       <w:proofErr w:type="spellEnd"/>
       <w:r>
+        <w:rPr>
+          <w:sz w:val="24"/>
+          <w:szCs w:val="24"/>
+        </w:rPr>
         <w:t>/1024 /table_rows,2) 'KB/</w:t>
       </w:r>
       <w:proofErr w:type="spellStart"/>
       <w:r>
+        <w:rPr>
+          <w:sz w:val="24"/>
+          <w:szCs w:val="24"/>
+        </w:rPr>
         <w:t>Registo',round</w:t>
       </w:r>
       <w:proofErr w:type="spellEnd"/>
       <w:r>
+        <w:rPr>
+          <w:sz w:val="24"/>
+          <w:szCs w:val="24"/>
+        </w:rPr>
         <w:t>(</w:t>
       </w:r>
       <w:proofErr w:type="spellStart"/>
       <w:r>
+        <w:rPr>
+          <w:sz w:val="24"/>
+          <w:szCs w:val="24"/>
+        </w:rPr>
         <w:t>index_length</w:t>
       </w:r>
       <w:proofErr w:type="spellEnd"/>
       <w:r>
+        <w:rPr>
+          <w:sz w:val="24"/>
+          <w:szCs w:val="24"/>
+        </w:rPr>
         <w:t>/1024,2) '</w:t>
       </w:r>
       <w:proofErr w:type="spellStart"/>
       <w:r>
+        <w:rPr>
+          <w:sz w:val="24"/>
+          <w:szCs w:val="24"/>
+        </w:rPr>
         <w:t>Indices</w:t>
       </w:r>
       <w:proofErr w:type="spellEnd"/>
       <w:r>
+        <w:rPr>
+          <w:sz w:val="24"/>
+          <w:szCs w:val="24"/>
+        </w:rPr>
         <w:t xml:space="preserve"> (KB)', round(((</w:t>
       </w:r>
       <w:proofErr w:type="spellStart"/>
       <w:r>
+        <w:rPr>
+          <w:sz w:val="24"/>
+          <w:szCs w:val="24"/>
+        </w:rPr>
         <w:t>data_length</w:t>
       </w:r>
       <w:proofErr w:type="spellEnd"/>
       <w:r>
+        <w:rPr>
+          <w:sz w:val="24"/>
+          <w:szCs w:val="24"/>
+        </w:rPr>
         <w:t xml:space="preserve"> + </w:t>
       </w:r>
       <w:proofErr w:type="spellStart"/>
       <w:r>
+        <w:rPr>
+          <w:sz w:val="24"/>
+          <w:szCs w:val="24"/>
+        </w:rPr>
         <w:t>index_length</w:t>
       </w:r>
       <w:proofErr w:type="spellEnd"/>
       <w:r>
+        <w:rPr>
+          <w:sz w:val="24"/>
+          <w:szCs w:val="24"/>
+        </w:rPr>
         <w:t>)/1024/1024),3) 'Total MB'</w:t>
       </w:r>
     </w:p>
     <w:p>
-      <w:r>
+      <w:pPr>
+        <w:rPr>
+          <w:sz w:val="24"/>
+          <w:szCs w:val="24"/>
+        </w:rPr>
+      </w:pPr>
+      <w:r>
+        <w:rPr>
+          <w:sz w:val="24"/>
+          <w:szCs w:val="24"/>
+        </w:rPr>
         <w:t xml:space="preserve">FROM </w:t>
       </w:r>
       <w:proofErr w:type="spellStart"/>
       <w:r>
-        <w:t>information_</w:t>
-      </w:r>
-      <w:proofErr w:type="gramStart"/>
-      <w:r>
-        <w:t>schema.TABLES</w:t>
-      </w:r>
-      <w:proofErr w:type="spellEnd"/>
-      <w:proofErr w:type="gramEnd"/>
-      <w:r>
+        <w:rPr>
+          <w:sz w:val="24"/>
+          <w:szCs w:val="24"/>
+        </w:rPr>
+        <w:t>information_schema.TABLES</w:t>
+      </w:r>
+      <w:proofErr w:type="spellEnd"/>
+      <w:r>
+        <w:rPr>
+          <w:sz w:val="24"/>
+          <w:szCs w:val="24"/>
+        </w:rPr>
         <w:t xml:space="preserve"> WHERE </w:t>
       </w:r>
       <w:proofErr w:type="spellStart"/>
       <w:r>
+        <w:rPr>
+          <w:sz w:val="24"/>
+          <w:szCs w:val="24"/>
+        </w:rPr>
         <w:t>table_schema</w:t>
       </w:r>
       <w:proofErr w:type="spellEnd"/>
       <w:r>
+        <w:rPr>
+          <w:sz w:val="24"/>
+          <w:szCs w:val="24"/>
+        </w:rPr>
         <w:t xml:space="preserve"> = 'agencia';</w:t>
       </w:r>
     </w:p>
@@ -115,9 +215,9 @@
         </w:rPr>
         <w:drawing>
           <wp:inline distT="0" distB="0" distL="0" distR="0">
-            <wp:extent cx="4133850" cy="1714500"/>
+            <wp:extent cx="3491230" cy="1722120"/>
             <wp:effectExtent l="0" t="0" r="0" b="0"/>
-            <wp:docPr id="3" name="Imagem 3" descr="C:\Users\Nadine\Desktop\BD\TrabalhoBD\espaço_em_disco.PNG"/>
+            <wp:docPr id="1" name="Imagem 1" descr="C:\Users\Nadine\Desktop\BD\TrabalhoBD\espaço_em_disco2.PNG"/>
             <wp:cNvGraphicFramePr>
               <a:graphicFrameLocks xmlns:a="http://schemas.openxmlformats.org/drawingml/2006/main" noChangeAspect="1"/>
             </wp:cNvGraphicFramePr>
@@ -125,7 +225,7 @@
               <a:graphicData uri="http://schemas.openxmlformats.org/drawingml/2006/picture">
                 <pic:pic xmlns:pic="http://schemas.openxmlformats.org/drawingml/2006/picture">
                   <pic:nvPicPr>
-                    <pic:cNvPr id="0" name="Picture 1" descr="C:\Users\Nadine\Desktop\BD\TrabalhoBD\espaço_em_disco.PNG"/>
+                    <pic:cNvPr id="0" name="Picture 1" descr="C:\Users\Nadine\Desktop\BD\TrabalhoBD\espaço_em_disco2.PNG"/>
                     <pic:cNvPicPr>
                       <a:picLocks noChangeAspect="1" noChangeArrowheads="1"/>
                     </pic:cNvPicPr>
@@ -146,7 +246,7 @@
                   <pic:spPr bwMode="auto">
                     <a:xfrm>
                       <a:off x="0" y="0"/>
-                      <a:ext cx="4133850" cy="1714500"/>
+                      <a:ext cx="3491230" cy="1722120"/>
                     </a:xfrm>
                     <a:prstGeom prst="rect">
                       <a:avLst/>
@@ -167,57 +267,203 @@
     <w:p>
       <w:pPr>
         <w:rPr>
-          <w:sz w:val="20"/>
-          <w:szCs w:val="20"/>
+          <w:sz w:val="24"/>
+          <w:szCs w:val="24"/>
         </w:rPr>
       </w:pPr>
       <w:r>
         <w:rPr>
-          <w:sz w:val="20"/>
-          <w:szCs w:val="20"/>
+          <w:sz w:val="24"/>
+          <w:szCs w:val="24"/>
         </w:rPr>
         <w:t xml:space="preserve">De seguida foi </w:t>
       </w:r>
       <w:proofErr w:type="spellStart"/>
       <w:r>
         <w:rPr>
-          <w:sz w:val="20"/>
-          <w:szCs w:val="20"/>
+          <w:sz w:val="24"/>
+          <w:szCs w:val="24"/>
         </w:rPr>
         <w:t>efectuada</w:t>
       </w:r>
       <w:proofErr w:type="spellEnd"/>
       <w:r>
         <w:rPr>
-          <w:sz w:val="20"/>
-          <w:szCs w:val="20"/>
+          <w:sz w:val="24"/>
+          <w:szCs w:val="24"/>
         </w:rPr>
         <w:t xml:space="preserve"> a seguinte </w:t>
       </w:r>
       <w:proofErr w:type="spellStart"/>
       <w:r>
         <w:rPr>
-          <w:sz w:val="20"/>
-          <w:szCs w:val="20"/>
+          <w:sz w:val="24"/>
+          <w:szCs w:val="24"/>
         </w:rPr>
         <w:t>querie</w:t>
       </w:r>
       <w:proofErr w:type="spellEnd"/>
       <w:r>
         <w:rPr>
-          <w:sz w:val="20"/>
-          <w:szCs w:val="20"/>
+          <w:sz w:val="24"/>
+          <w:szCs w:val="24"/>
         </w:rPr>
         <w:t xml:space="preserve"> para saber o espaço total ocupado pela base de dados:</w:t>
       </w:r>
+      <w:bookmarkStart w:id="0" w:name="_GoBack"/>
+      <w:bookmarkEnd w:id="0"/>
     </w:p>
     <w:p>
       <w:pPr>
         <w:rPr>
-          <w:sz w:val="20"/>
-          <w:szCs w:val="20"/>
+          <w:sz w:val="24"/>
+          <w:szCs w:val="24"/>
         </w:rPr>
       </w:pPr>
+      <w:r>
+        <w:rPr>
+          <w:sz w:val="24"/>
+          <w:szCs w:val="24"/>
+        </w:rPr>
+        <w:t xml:space="preserve">SELECT </w:t>
+      </w:r>
+      <w:proofErr w:type="spellStart"/>
+      <w:r>
+        <w:rPr>
+          <w:sz w:val="24"/>
+          <w:szCs w:val="24"/>
+        </w:rPr>
+        <w:t>table_schema</w:t>
+      </w:r>
+      <w:proofErr w:type="spellEnd"/>
+      <w:r>
+        <w:rPr>
+          <w:sz w:val="24"/>
+          <w:szCs w:val="24"/>
+        </w:rPr>
+        <w:t xml:space="preserve"> 'DB </w:t>
+      </w:r>
+      <w:proofErr w:type="spellStart"/>
+      <w:r>
+        <w:rPr>
+          <w:sz w:val="24"/>
+          <w:szCs w:val="24"/>
+        </w:rPr>
+        <w:t>Name</w:t>
+      </w:r>
+      <w:proofErr w:type="spellEnd"/>
+      <w:r>
+        <w:rPr>
+          <w:sz w:val="24"/>
+          <w:szCs w:val="24"/>
+        </w:rPr>
+        <w:t>', SUM(</w:t>
+      </w:r>
+      <w:proofErr w:type="spellStart"/>
+      <w:r>
+        <w:rPr>
+          <w:sz w:val="24"/>
+          <w:szCs w:val="24"/>
+        </w:rPr>
+        <w:t>data_length</w:t>
+      </w:r>
+      <w:proofErr w:type="spellEnd"/>
+      <w:r>
+        <w:rPr>
+          <w:sz w:val="24"/>
+          <w:szCs w:val="24"/>
+        </w:rPr>
+        <w:t xml:space="preserve"> + </w:t>
+      </w:r>
+      <w:proofErr w:type="spellStart"/>
+      <w:r>
+        <w:rPr>
+          <w:sz w:val="24"/>
+          <w:szCs w:val="24"/>
+        </w:rPr>
+        <w:t>index_length</w:t>
+      </w:r>
+      <w:proofErr w:type="spellEnd"/>
+      <w:r>
+        <w:rPr>
+          <w:sz w:val="24"/>
+          <w:szCs w:val="24"/>
+        </w:rPr>
+        <w:t xml:space="preserve">) / 1024 / 1024 'DB </w:t>
+      </w:r>
+      <w:proofErr w:type="spellStart"/>
+      <w:r>
+        <w:rPr>
+          <w:sz w:val="24"/>
+          <w:szCs w:val="24"/>
+        </w:rPr>
+        <w:t>Size</w:t>
+      </w:r>
+      <w:proofErr w:type="spellEnd"/>
+      <w:r>
+        <w:rPr>
+          <w:sz w:val="24"/>
+          <w:szCs w:val="24"/>
+        </w:rPr>
+        <w:t xml:space="preserve"> in MB'</w:t>
+      </w:r>
+    </w:p>
+    <w:p>
+      <w:pPr>
+        <w:rPr>
+          <w:sz w:val="24"/>
+          <w:szCs w:val="24"/>
+        </w:rPr>
+      </w:pPr>
+      <w:r>
+        <w:rPr>
+          <w:sz w:val="24"/>
+          <w:szCs w:val="24"/>
+        </w:rPr>
+        <w:t xml:space="preserve">FROM </w:t>
+      </w:r>
+      <w:proofErr w:type="spellStart"/>
+      <w:r>
+        <w:rPr>
+          <w:sz w:val="24"/>
+          <w:szCs w:val="24"/>
+        </w:rPr>
+        <w:t>information_schema.tables</w:t>
+      </w:r>
+      <w:proofErr w:type="spellEnd"/>
+    </w:p>
+    <w:p>
+      <w:pPr>
+        <w:rPr>
+          <w:sz w:val="24"/>
+          <w:szCs w:val="24"/>
+        </w:rPr>
+      </w:pPr>
+      <w:r>
+        <w:rPr>
+          <w:sz w:val="24"/>
+          <w:szCs w:val="24"/>
+        </w:rPr>
+        <w:t xml:space="preserve">WHERE </w:t>
+      </w:r>
+      <w:proofErr w:type="spellStart"/>
+      <w:r>
+        <w:rPr>
+          <w:sz w:val="24"/>
+          <w:szCs w:val="24"/>
+        </w:rPr>
+        <w:t>table_schema</w:t>
+      </w:r>
+      <w:proofErr w:type="spellEnd"/>
+      <w:r>
+        <w:rPr>
+          <w:sz w:val="24"/>
+          <w:szCs w:val="24"/>
+        </w:rPr>
+        <w:t xml:space="preserve"> = 'agencia';</w:t>
+      </w:r>
+    </w:p>
+    <w:p>
       <w:r>
         <w:rPr>
           <w:noProof/>
@@ -226,10 +472,10 @@
           <w:lang w:eastAsia="pt-PT"/>
         </w:rPr>
         <w:drawing>
-          <wp:inline distT="0" distB="0" distL="0" distR="0">
-            <wp:extent cx="1381125" cy="457200"/>
-            <wp:effectExtent l="0" t="0" r="9525" b="0"/>
-            <wp:docPr id="4" name="Imagem 4" descr="C:\Users\Nadine\Desktop\BD\TrabalhoBD\tamanho_agencia.PNG"/>
+          <wp:inline distT="0" distB="0" distL="0" distR="0" wp14:anchorId="775D08BA" wp14:editId="4724B14B">
+            <wp:extent cx="1330325" cy="439420"/>
+            <wp:effectExtent l="0" t="0" r="3175" b="0"/>
+            <wp:docPr id="2" name="Imagem 2" descr="C:\Users\Nadine\Desktop\BD\TrabalhoBD\tamanho_agencia2.PNG"/>
             <wp:cNvGraphicFramePr>
               <a:graphicFrameLocks xmlns:a="http://schemas.openxmlformats.org/drawingml/2006/main" noChangeAspect="1"/>
             </wp:cNvGraphicFramePr>
@@ -237,7 +483,7 @@
               <a:graphicData uri="http://schemas.openxmlformats.org/drawingml/2006/picture">
                 <pic:pic xmlns:pic="http://schemas.openxmlformats.org/drawingml/2006/picture">
                   <pic:nvPicPr>
-                    <pic:cNvPr id="0" name="Picture 2" descr="C:\Users\Nadine\Desktop\BD\TrabalhoBD\tamanho_agencia.PNG"/>
+                    <pic:cNvPr id="0" name="Picture 2" descr="C:\Users\Nadine\Desktop\BD\TrabalhoBD\tamanho_agencia2.PNG"/>
                     <pic:cNvPicPr>
                       <a:picLocks noChangeAspect="1" noChangeArrowheads="1"/>
                     </pic:cNvPicPr>
@@ -258,7 +504,7 @@
                   <pic:spPr bwMode="auto">
                     <a:xfrm>
                       <a:off x="0" y="0"/>
-                      <a:ext cx="1381125" cy="457200"/>
+                      <a:ext cx="1330325" cy="439420"/>
                     </a:xfrm>
                     <a:prstGeom prst="rect">
                       <a:avLst/>
@@ -278,220 +524,49 @@
     <w:p>
       <w:pPr>
         <w:rPr>
-          <w:sz w:val="20"/>
-          <w:szCs w:val="20"/>
+          <w:rFonts w:cstheme="minorHAnsi"/>
+          <w:sz w:val="24"/>
+          <w:szCs w:val="24"/>
         </w:rPr>
       </w:pPr>
       <w:r>
         <w:rPr>
-          <w:sz w:val="20"/>
-          <w:szCs w:val="20"/>
-        </w:rPr>
-        <w:t xml:space="preserve">SELECT </w:t>
-      </w:r>
-      <w:proofErr w:type="spellStart"/>
-      <w:r>
-        <w:rPr>
-          <w:sz w:val="20"/>
-          <w:szCs w:val="20"/>
-        </w:rPr>
-        <w:t>table_schema</w:t>
-      </w:r>
-      <w:proofErr w:type="spellEnd"/>
-      <w:r>
-        <w:rPr>
-          <w:sz w:val="20"/>
-          <w:szCs w:val="20"/>
-        </w:rPr>
-        <w:t xml:space="preserve"> 'DB </w:t>
-      </w:r>
-      <w:proofErr w:type="spellStart"/>
-      <w:r>
-        <w:rPr>
-          <w:sz w:val="20"/>
-          <w:szCs w:val="20"/>
-        </w:rPr>
-        <w:t>Name</w:t>
-      </w:r>
-      <w:proofErr w:type="spellEnd"/>
-      <w:r>
-        <w:rPr>
-          <w:sz w:val="20"/>
-          <w:szCs w:val="20"/>
-        </w:rPr>
-        <w:t xml:space="preserve">', </w:t>
-      </w:r>
-      <w:proofErr w:type="gramStart"/>
-      <w:r>
-        <w:rPr>
-          <w:sz w:val="20"/>
-          <w:szCs w:val="20"/>
-        </w:rPr>
-        <w:t>SUM(</w:t>
-      </w:r>
-      <w:proofErr w:type="spellStart"/>
-      <w:proofErr w:type="gramEnd"/>
-      <w:r>
-        <w:rPr>
-          <w:sz w:val="20"/>
-          <w:szCs w:val="20"/>
-        </w:rPr>
-        <w:t>data_length</w:t>
-      </w:r>
-      <w:proofErr w:type="spellEnd"/>
-      <w:r>
-        <w:rPr>
-          <w:sz w:val="20"/>
-          <w:szCs w:val="20"/>
-        </w:rPr>
-        <w:t xml:space="preserve"> + </w:t>
-      </w:r>
-      <w:proofErr w:type="spellStart"/>
-      <w:r>
-        <w:rPr>
-          <w:sz w:val="20"/>
-          <w:szCs w:val="20"/>
-        </w:rPr>
-        <w:t>index_length</w:t>
-      </w:r>
-      <w:proofErr w:type="spellEnd"/>
-      <w:r>
-        <w:rPr>
-          <w:sz w:val="20"/>
-          <w:szCs w:val="20"/>
-        </w:rPr>
-        <w:t xml:space="preserve">) / 1024 / 1024 'DB </w:t>
-      </w:r>
-      <w:proofErr w:type="spellStart"/>
-      <w:r>
-        <w:rPr>
-          <w:sz w:val="20"/>
-          <w:szCs w:val="20"/>
-        </w:rPr>
-        <w:t>Size</w:t>
-      </w:r>
-      <w:proofErr w:type="spellEnd"/>
-      <w:r>
-        <w:rPr>
-          <w:sz w:val="20"/>
-          <w:szCs w:val="20"/>
-        </w:rPr>
-        <w:t xml:space="preserve"> in MB'</w:t>
+          <w:rFonts w:cstheme="minorHAnsi"/>
+          <w:sz w:val="24"/>
+          <w:szCs w:val="24"/>
+        </w:rPr>
+        <w:t xml:space="preserve">Conclui-se assim que a base de </w:t>
+      </w:r>
+      <w:r>
+        <w:rPr>
+          <w:rFonts w:cstheme="minorHAnsi"/>
+          <w:sz w:val="24"/>
+          <w:szCs w:val="24"/>
+        </w:rPr>
+        <w:t>dados necessita de cerca de 1</w:t>
+      </w:r>
+      <w:r>
+        <w:rPr>
+          <w:rFonts w:cstheme="minorHAnsi"/>
+          <w:sz w:val="24"/>
+          <w:szCs w:val="24"/>
+        </w:rPr>
+        <w:t xml:space="preserve"> MB inicialmente.</w:t>
       </w:r>
     </w:p>
     <w:p>
       <w:pPr>
         <w:rPr>
-          <w:sz w:val="20"/>
-          <w:szCs w:val="20"/>
+          <w:rFonts w:cstheme="minorHAnsi"/>
+          <w:sz w:val="24"/>
+          <w:szCs w:val="24"/>
         </w:rPr>
       </w:pPr>
       <w:r>
         <w:rPr>
-          <w:sz w:val="20"/>
-          <w:szCs w:val="20"/>
-        </w:rPr>
-        <w:t xml:space="preserve">FROM </w:t>
-      </w:r>
-      <w:proofErr w:type="spellStart"/>
-      <w:r>
-        <w:rPr>
-          <w:sz w:val="20"/>
-          <w:szCs w:val="20"/>
-        </w:rPr>
-        <w:t>information_</w:t>
-      </w:r>
-      <w:proofErr w:type="gramStart"/>
-      <w:r>
-        <w:rPr>
-          <w:sz w:val="20"/>
-          <w:szCs w:val="20"/>
-        </w:rPr>
-        <w:t>schema.tables</w:t>
-      </w:r>
-      <w:proofErr w:type="spellEnd"/>
-      <w:proofErr w:type="gramEnd"/>
-    </w:p>
-    <w:p>
-      <w:pPr>
-        <w:rPr>
-          <w:sz w:val="20"/>
-          <w:szCs w:val="20"/>
-        </w:rPr>
-      </w:pPr>
-      <w:r>
-        <w:rPr>
-          <w:sz w:val="20"/>
-          <w:szCs w:val="20"/>
-        </w:rPr>
-        <w:t xml:space="preserve">WHERE </w:t>
-      </w:r>
-      <w:proofErr w:type="spellStart"/>
-      <w:r>
-        <w:rPr>
-          <w:sz w:val="20"/>
-          <w:szCs w:val="20"/>
-        </w:rPr>
-        <w:t>table_schema</w:t>
-      </w:r>
-      <w:proofErr w:type="spellEnd"/>
-      <w:r>
-        <w:rPr>
-          <w:sz w:val="20"/>
-          <w:szCs w:val="20"/>
-        </w:rPr>
-        <w:t xml:space="preserve"> = 'agencia';</w:t>
-      </w:r>
-    </w:p>
-    <w:p/>
-    <w:p>
-      <w:pPr>
-        <w:rPr>
-          <w:sz w:val="20"/>
-          <w:szCs w:val="20"/>
-        </w:rPr>
-      </w:pPr>
-      <w:r>
-        <w:rPr>
-          <w:sz w:val="20"/>
-          <w:szCs w:val="20"/>
-        </w:rPr>
-        <w:t xml:space="preserve">Conclui-se assim que a base de </w:t>
-      </w:r>
-      <w:r>
-        <w:rPr>
-          <w:sz w:val="20"/>
-          <w:szCs w:val="20"/>
-        </w:rPr>
-        <w:t>dados necessita de cerca de 1</w:t>
-      </w:r>
-      <w:r>
-        <w:rPr>
-          <w:sz w:val="20"/>
-          <w:szCs w:val="20"/>
-        </w:rPr>
-        <w:t xml:space="preserve"> MB inicialmente.</w:t>
-      </w:r>
-    </w:p>
-    <w:p>
-      <w:pPr>
-        <w:rPr>
-          <w:sz w:val="20"/>
-          <w:szCs w:val="20"/>
-        </w:rPr>
-      </w:pPr>
-    </w:p>
-    <w:p>
-      <w:pPr>
-        <w:rPr>
-          <w:sz w:val="20"/>
-          <w:szCs w:val="20"/>
-        </w:rPr>
-      </w:pPr>
-      <w:r>
-        <w:rPr>
-          <w:sz w:val="20"/>
-          <w:szCs w:val="20"/>
+          <w:rFonts w:cstheme="minorHAnsi"/>
+          <w:sz w:val="24"/>
+          <w:szCs w:val="24"/>
         </w:rPr>
         <w:t>Crescimento Futuro</w:t>
       </w:r>
@@ -500,193 +575,112 @@
       <w:pPr>
         <w:pStyle w:val="Default"/>
         <w:rPr>
-          <w:sz w:val="20"/>
-          <w:szCs w:val="20"/>
+          <w:rFonts w:asciiTheme="minorHAnsi" w:hAnsiTheme="minorHAnsi" w:cstheme="minorHAnsi"/>
         </w:rPr>
       </w:pPr>
       <w:r>
         <w:rPr>
-          <w:sz w:val="20"/>
-          <w:szCs w:val="20"/>
+          <w:rFonts w:asciiTheme="minorHAnsi" w:hAnsiTheme="minorHAnsi" w:cstheme="minorHAnsi"/>
         </w:rPr>
         <w:t xml:space="preserve">Tal como referido na secção 3.5, as requisições e reservas serão o principal </w:t>
       </w:r>
       <w:proofErr w:type="spellStart"/>
       <w:r>
         <w:rPr>
-          <w:sz w:val="20"/>
-          <w:szCs w:val="20"/>
+          <w:rFonts w:asciiTheme="minorHAnsi" w:hAnsiTheme="minorHAnsi" w:cstheme="minorHAnsi"/>
         </w:rPr>
         <w:t>factor</w:t>
       </w:r>
       <w:proofErr w:type="spellEnd"/>
       <w:r>
         <w:rPr>
-          <w:sz w:val="20"/>
-          <w:szCs w:val="20"/>
-        </w:rPr>
-        <w:t xml:space="preserve"> de aumento do espaço em</w:t>
-      </w:r>
-      <w:r>
-        <w:rPr>
-          <w:sz w:val="20"/>
-          <w:szCs w:val="20"/>
-        </w:rPr>
-        <w:t xml:space="preserve"> disco da base de dados. Por mês</w:t>
-      </w:r>
-      <w:r>
-        <w:rPr>
-          <w:sz w:val="20"/>
-          <w:szCs w:val="20"/>
-        </w:rPr>
-        <w:t xml:space="preserve"> </w:t>
-      </w:r>
-      <w:r>
-        <w:rPr>
-          <w:sz w:val="20"/>
-          <w:szCs w:val="20"/>
-        </w:rPr>
-        <w:t>é previsto um aumento de cerca de 25</w:t>
-      </w:r>
-      <w:r>
-        <w:rPr>
-          <w:sz w:val="20"/>
-          <w:szCs w:val="20"/>
-        </w:rPr>
-        <w:t xml:space="preserve"> </w:t>
-      </w:r>
-      <w:r>
-        <w:rPr>
-          <w:sz w:val="20"/>
-          <w:szCs w:val="20"/>
-        </w:rPr>
-        <w:t>reservas. Ao fim de um ano há 25*365 = 9125</w:t>
-      </w:r>
-      <w:r>
-        <w:rPr>
-          <w:sz w:val="20"/>
-          <w:szCs w:val="20"/>
-        </w:rPr>
-        <w:t xml:space="preserve"> reservas.</w:t>
-      </w:r>
-      <w:r>
-        <w:rPr>
-          <w:sz w:val="20"/>
-          <w:szCs w:val="20"/>
-        </w:rPr>
-        <w:t xml:space="preserve"> Há ainda um registo de em média 1518/1100=1.38 novos bilhetes por cliente, </w:t>
-      </w:r>
-      <w:proofErr w:type="gramStart"/>
-      <w:r>
-        <w:rPr>
-          <w:sz w:val="20"/>
-          <w:szCs w:val="20"/>
-        </w:rPr>
-        <w:t>resultando portanto</w:t>
-      </w:r>
-      <w:proofErr w:type="gramEnd"/>
-      <w:r>
-        <w:rPr>
-          <w:sz w:val="20"/>
-          <w:szCs w:val="20"/>
-        </w:rPr>
-        <w:t xml:space="preserve"> num aumento de 50*1.38=69 bilhetes por mês 69*12=828 bilhetes por ano. </w:t>
-      </w:r>
-      <w:r>
-        <w:rPr>
-          <w:sz w:val="20"/>
-          <w:szCs w:val="20"/>
-        </w:rPr>
-        <w:t xml:space="preserve">Por ano há ainda cerca de </w:t>
-      </w:r>
-      <w:r>
-        <w:rPr>
-          <w:sz w:val="20"/>
-          <w:szCs w:val="20"/>
-        </w:rPr>
-        <w:t xml:space="preserve">50*12=600 </w:t>
-      </w:r>
-      <w:r>
-        <w:rPr>
-          <w:sz w:val="20"/>
-          <w:szCs w:val="20"/>
-        </w:rPr>
-        <w:t xml:space="preserve">novos </w:t>
-      </w:r>
-      <w:r>
-        <w:rPr>
-          <w:sz w:val="20"/>
-          <w:szCs w:val="20"/>
-        </w:rPr>
-        <w:t>clientes. Usando os dados da figura XX</w:t>
-      </w:r>
-      <w:r>
-        <w:rPr>
-          <w:sz w:val="20"/>
-          <w:szCs w:val="20"/>
-        </w:rPr>
-        <w:t xml:space="preserve"> pode-se então prever o aumento aproximado da base de dados ao fim de um ano: </w:t>
+          <w:rFonts w:asciiTheme="minorHAnsi" w:hAnsiTheme="minorHAnsi" w:cstheme="minorHAnsi"/>
+        </w:rPr>
+        <w:t xml:space="preserve"> de aumento do espaço em disco da base de dados. Por mês é previsto um aumento de cerca de 25 reservas. Ao fim de um ano há 25*365 = 9125 reservas. Há ainda um registo de em média 1518/1100=1.38 novos bilhetes por cliente, resultando</w:t>
+      </w:r>
+      <w:r>
+        <w:rPr>
+          <w:rFonts w:asciiTheme="minorHAnsi" w:hAnsiTheme="minorHAnsi" w:cstheme="minorHAnsi"/>
+        </w:rPr>
+        <w:t>,</w:t>
+      </w:r>
+      <w:r>
+        <w:rPr>
+          <w:rFonts w:asciiTheme="minorHAnsi" w:hAnsiTheme="minorHAnsi" w:cstheme="minorHAnsi"/>
+        </w:rPr>
+        <w:t xml:space="preserve"> portanto</w:t>
+      </w:r>
+      <w:r>
+        <w:rPr>
+          <w:rFonts w:asciiTheme="minorHAnsi" w:hAnsiTheme="minorHAnsi" w:cstheme="minorHAnsi"/>
+        </w:rPr>
+        <w:t>,</w:t>
+      </w:r>
+      <w:r>
+        <w:rPr>
+          <w:rFonts w:asciiTheme="minorHAnsi" w:hAnsiTheme="minorHAnsi" w:cstheme="minorHAnsi"/>
+        </w:rPr>
+        <w:t xml:space="preserve"> num aumento de 50*1.38=69 bilhetes por mês 69*12=828 bilhetes por ano. Por ano há ainda cerca de 50*12=600 novos clientes. Usando os dados da figura XX pode-se então prever o aumento aproximado da base de dados ao fim de um ano: </w:t>
       </w:r>
     </w:p>
     <w:p>
       <w:pPr>
         <w:rPr>
-          <w:sz w:val="20"/>
-          <w:szCs w:val="20"/>
+          <w:rFonts w:cstheme="minorHAnsi"/>
+          <w:sz w:val="24"/>
+          <w:szCs w:val="24"/>
         </w:rPr>
       </w:pPr>
       <w:r>
         <w:rPr>
-          <w:sz w:val="20"/>
-          <w:szCs w:val="20"/>
-        </w:rPr>
-        <w:t>9125*0.141+600*0.094</w:t>
-      </w:r>
-      <w:r>
-        <w:rPr>
-          <w:sz w:val="20"/>
-          <w:szCs w:val="20"/>
-        </w:rPr>
-        <w:t xml:space="preserve"> +</w:t>
-      </w:r>
-      <w:r>
-        <w:rPr>
-          <w:sz w:val="20"/>
-          <w:szCs w:val="20"/>
-        </w:rPr>
-        <w:t>828*0.203</w:t>
-      </w:r>
-      <w:r>
-        <w:rPr>
-          <w:sz w:val="20"/>
-          <w:szCs w:val="20"/>
-        </w:rPr>
-        <w:t xml:space="preserve"> = </w:t>
-      </w:r>
-      <w:r>
-        <w:rPr>
-          <w:sz w:val="20"/>
-          <w:szCs w:val="20"/>
-        </w:rPr>
-        <w:t xml:space="preserve">1511.109KB = </w:t>
-      </w:r>
-      <w:r>
-        <w:rPr>
-          <w:sz w:val="20"/>
-          <w:szCs w:val="20"/>
-        </w:rPr>
-        <w:t xml:space="preserve"> 1.5</w:t>
-      </w:r>
-      <w:bookmarkStart w:id="0" w:name="_GoBack"/>
-      <w:bookmarkEnd w:id="0"/>
-      <w:r>
-        <w:rPr>
-          <w:sz w:val="20"/>
-          <w:szCs w:val="20"/>
+          <w:rFonts w:cstheme="minorHAnsi"/>
+          <w:sz w:val="24"/>
+          <w:szCs w:val="24"/>
+        </w:rPr>
+        <w:t>9125*0.18750+600*0.09375</w:t>
+      </w:r>
+      <w:r>
+        <w:rPr>
+          <w:rFonts w:cstheme="minorHAnsi"/>
+          <w:sz w:val="24"/>
+          <w:szCs w:val="24"/>
+        </w:rPr>
+        <w:t xml:space="preserve"> +828*0.203</w:t>
+      </w:r>
+      <w:r>
+        <w:rPr>
+          <w:rFonts w:cstheme="minorHAnsi"/>
+          <w:sz w:val="24"/>
+          <w:szCs w:val="24"/>
+        </w:rPr>
+        <w:t>13 = 1935,3791</w:t>
+      </w:r>
+      <w:r>
+        <w:rPr>
+          <w:rFonts w:cstheme="minorHAnsi"/>
+          <w:sz w:val="24"/>
+          <w:szCs w:val="24"/>
+        </w:rPr>
+        <w:t xml:space="preserve">KB = </w:t>
+      </w:r>
+      <w:r>
+        <w:rPr>
+          <w:rFonts w:cstheme="minorHAnsi"/>
+          <w:sz w:val="24"/>
+          <w:szCs w:val="24"/>
+        </w:rPr>
+        <w:t xml:space="preserve"> 1.9</w:t>
+      </w:r>
+      <w:r>
+        <w:rPr>
+          <w:rFonts w:cstheme="minorHAnsi"/>
+          <w:sz w:val="24"/>
+          <w:szCs w:val="24"/>
         </w:rPr>
         <w:t xml:space="preserve"> MB.</w:t>
       </w:r>
     </w:p>
+    <w:p/>
     <w:sectPr>
       <w:pgSz w:w="11906" w:h="16838"/>
       <w:pgMar w:top="1417" w:right="1701" w:bottom="1417" w:left="1701" w:header="708" w:footer="708" w:gutter="0"/>
@@ -1121,7 +1115,7 @@
   </w:style>
   <w:style w:type="paragraph" w:customStyle="1" w:styleId="Default">
     <w:name w:val="Default"/>
-    <w:rsid w:val="004A3E0B"/>
+    <w:rsid w:val="00660089"/>
     <w:pPr>
       <w:autoSpaceDE w:val="0"/>
       <w:autoSpaceDN w:val="0"/>

</xml_diff>